<commit_message>
Updated with shuffle function and faster exctraction
</commit_message>
<xml_diff>
--- a/DOCS/RNG Document.docx
+++ b/DOCS/RNG Document.docx
@@ -208,7 +208,6 @@
         <w:tblCellMar>
           <w:top w:w="63" w:type="dxa"/>
           <w:left w:w="56" w:type="dxa"/>
-          <w:bottom w:w="0" w:type="dxa"/>
           <w:right w:w="64" w:type="dxa"/>
         </w:tblCellMar>
         <w:tblLook w:val="04A0" w:firstRow="1" w:lastRow="0" w:firstColumn="1" w:lastColumn="0" w:noHBand="0" w:noVBand="1"/>
@@ -291,10 +290,7 @@
               <w:jc w:val="left"/>
             </w:pPr>
             <w:r>
-              <w:t>KT_RNG</w:t>
-            </w:r>
-            <w:r>
-              <w:t>.h</w:t>
+              <w:t>KT_RNG.h</w:t>
             </w:r>
           </w:p>
         </w:tc>
@@ -347,10 +343,7 @@
               <w:jc w:val="left"/>
             </w:pPr>
             <w:r>
-              <w:t>KT_RNG</w:t>
-            </w:r>
-            <w:r>
-              <w:t>.cpp</w:t>
+              <w:t>KT_RNG.cpp</w:t>
             </w:r>
           </w:p>
         </w:tc>
@@ -498,7 +491,6 @@
         <w:tblCellMar>
           <w:top w:w="63" w:type="dxa"/>
           <w:left w:w="58" w:type="dxa"/>
-          <w:bottom w:w="0" w:type="dxa"/>
           <w:right w:w="56" w:type="dxa"/>
         </w:tblCellMar>
         <w:tblLook w:val="04A0" w:firstRow="1" w:lastRow="0" w:firstColumn="1" w:lastColumn="0" w:noHBand="0" w:noVBand="1"/>
@@ -863,7 +855,212 @@
               <w:rPr>
                 <w:lang w:val="en-US"/>
               </w:rPr>
-              <w:t>Returns a random number from 0 to ‘limit’ -1</w:t>
+              <w:t xml:space="preserve">Returns a random number from 0 to ‘limit’ </w:t>
+            </w:r>
+            <w:r>
+              <w:rPr>
+                <w:lang w:val="en-US"/>
+              </w:rPr>
+              <w:t>(included)</w:t>
+            </w:r>
+          </w:p>
+        </w:tc>
+      </w:tr>
+      <w:tr>
+        <w:trPr>
+          <w:trHeight w:val="556"/>
+        </w:trPr>
+        <w:tc>
+          <w:tcPr>
+            <w:tcW w:w="4200" w:type="dxa"/>
+            <w:tcBorders>
+              <w:top w:val="single" w:sz="2" w:space="0" w:color="000000"/>
+              <w:left w:val="single" w:sz="2" w:space="0" w:color="000000"/>
+              <w:bottom w:val="single" w:sz="2" w:space="0" w:color="000000"/>
+              <w:right w:val="single" w:sz="2" w:space="0" w:color="000000"/>
+            </w:tcBorders>
+          </w:tcPr>
+          <w:p>
+            <w:pPr>
+              <w:spacing w:after="0" w:line="259" w:lineRule="auto"/>
+              <w:ind w:left="0" w:firstLine="0"/>
+              <w:jc w:val="left"/>
+              <w:rPr>
+                <w:rFonts w:ascii="Consolas" w:eastAsia="Consolas" w:hAnsi="Consolas" w:cs="Consolas"/>
+                <w:color w:val="0000FF"/>
+                <w:sz w:val="19"/>
+                <w:lang w:val="en-US"/>
+              </w:rPr>
+            </w:pPr>
+            <w:r>
+              <w:rPr>
+                <w:rFonts w:ascii="Consolas" w:eastAsiaTheme="minorEastAsia" w:hAnsi="Consolas" w:cs="Cascadia Mono"/>
+                <w:color w:val="0000FF"/>
+                <w:kern w:val="0"/>
+                <w:sz w:val="19"/>
+                <w:szCs w:val="19"/>
+                <w:lang w:val="en-US"/>
+              </w:rPr>
+              <w:t>void</w:t>
+            </w:r>
+            <w:r>
+              <w:rPr>
+                <w:rFonts w:ascii="Consolas" w:eastAsiaTheme="minorEastAsia" w:hAnsi="Consolas" w:cs="Cascadia Mono"/>
+                <w:kern w:val="0"/>
+                <w:sz w:val="19"/>
+                <w:szCs w:val="19"/>
+                <w:lang w:val="en-US"/>
+              </w:rPr>
+              <w:t xml:space="preserve"> </w:t>
+            </w:r>
+            <w:proofErr w:type="spellStart"/>
+            <w:proofErr w:type="gramStart"/>
+            <w:r>
+              <w:rPr>
+                <w:rFonts w:ascii="Consolas" w:eastAsiaTheme="minorEastAsia" w:hAnsi="Consolas" w:cs="Cascadia Mono"/>
+                <w:kern w:val="0"/>
+                <w:sz w:val="19"/>
+                <w:szCs w:val="19"/>
+                <w:lang w:val="en-US"/>
+              </w:rPr>
+              <w:t>shuffleDeck</w:t>
+            </w:r>
+            <w:proofErr w:type="spellEnd"/>
+            <w:r>
+              <w:rPr>
+                <w:rFonts w:ascii="Consolas" w:eastAsiaTheme="minorEastAsia" w:hAnsi="Consolas" w:cs="Cascadia Mono"/>
+                <w:kern w:val="0"/>
+                <w:sz w:val="19"/>
+                <w:szCs w:val="19"/>
+                <w:lang w:val="en-US"/>
+              </w:rPr>
+              <w:t>(</w:t>
+            </w:r>
+            <w:proofErr w:type="gramEnd"/>
+            <w:r>
+              <w:rPr>
+                <w:rFonts w:ascii="Consolas" w:eastAsiaTheme="minorEastAsia" w:hAnsi="Consolas" w:cs="Cascadia Mono"/>
+                <w:color w:val="2B91AF"/>
+                <w:kern w:val="0"/>
+                <w:sz w:val="19"/>
+                <w:szCs w:val="19"/>
+                <w:lang w:val="en-US"/>
+              </w:rPr>
+              <w:t>uint8_t</w:t>
+            </w:r>
+            <w:r>
+              <w:rPr>
+                <w:rFonts w:ascii="Consolas" w:eastAsiaTheme="minorEastAsia" w:hAnsi="Consolas" w:cs="Cascadia Mono"/>
+                <w:kern w:val="0"/>
+                <w:sz w:val="19"/>
+                <w:szCs w:val="19"/>
+                <w:lang w:val="en-US"/>
+              </w:rPr>
+              <w:t xml:space="preserve">* </w:t>
+            </w:r>
+            <w:r>
+              <w:rPr>
+                <w:rFonts w:ascii="Consolas" w:eastAsiaTheme="minorEastAsia" w:hAnsi="Consolas" w:cs="Cascadia Mono"/>
+                <w:color w:val="808080"/>
+                <w:kern w:val="0"/>
+                <w:sz w:val="19"/>
+                <w:szCs w:val="19"/>
+                <w:lang w:val="en-US"/>
+              </w:rPr>
+              <w:t>data</w:t>
+            </w:r>
+            <w:r>
+              <w:rPr>
+                <w:rFonts w:ascii="Consolas" w:eastAsiaTheme="minorEastAsia" w:hAnsi="Consolas" w:cs="Cascadia Mono"/>
+                <w:kern w:val="0"/>
+                <w:sz w:val="19"/>
+                <w:szCs w:val="19"/>
+                <w:lang w:val="en-US"/>
+              </w:rPr>
+              <w:t xml:space="preserve">, </w:t>
+            </w:r>
+            <w:r>
+              <w:rPr>
+                <w:rFonts w:ascii="Consolas" w:eastAsiaTheme="minorEastAsia" w:hAnsi="Consolas" w:cs="Cascadia Mono"/>
+                <w:color w:val="2B91AF"/>
+                <w:kern w:val="0"/>
+                <w:sz w:val="19"/>
+                <w:szCs w:val="19"/>
+                <w:lang w:val="en-US"/>
+              </w:rPr>
+              <w:t>uint32_t</w:t>
+            </w:r>
+            <w:r>
+              <w:rPr>
+                <w:rFonts w:ascii="Consolas" w:eastAsiaTheme="minorEastAsia" w:hAnsi="Consolas" w:cs="Cascadia Mono"/>
+                <w:kern w:val="0"/>
+                <w:sz w:val="19"/>
+                <w:szCs w:val="19"/>
+                <w:lang w:val="en-US"/>
+              </w:rPr>
+              <w:t xml:space="preserve"> </w:t>
+            </w:r>
+            <w:r>
+              <w:rPr>
+                <w:rFonts w:ascii="Consolas" w:eastAsiaTheme="minorEastAsia" w:hAnsi="Consolas" w:cs="Cascadia Mono"/>
+                <w:color w:val="808080"/>
+                <w:kern w:val="0"/>
+                <w:sz w:val="19"/>
+                <w:szCs w:val="19"/>
+                <w:lang w:val="en-US"/>
+              </w:rPr>
+              <w:t>length</w:t>
+            </w:r>
+            <w:r>
+              <w:rPr>
+                <w:rFonts w:ascii="Consolas" w:eastAsiaTheme="minorEastAsia" w:hAnsi="Consolas" w:cs="Cascadia Mono"/>
+                <w:kern w:val="0"/>
+                <w:sz w:val="19"/>
+                <w:szCs w:val="19"/>
+                <w:lang w:val="en-US"/>
+              </w:rPr>
+              <w:t>)</w:t>
+            </w:r>
+          </w:p>
+        </w:tc>
+        <w:tc>
+          <w:tcPr>
+            <w:tcW w:w="5444" w:type="dxa"/>
+            <w:tcBorders>
+              <w:top w:val="single" w:sz="2" w:space="0" w:color="000000"/>
+              <w:left w:val="single" w:sz="2" w:space="0" w:color="000000"/>
+              <w:bottom w:val="single" w:sz="2" w:space="0" w:color="000000"/>
+              <w:right w:val="single" w:sz="2" w:space="0" w:color="000000"/>
+            </w:tcBorders>
+          </w:tcPr>
+          <w:p>
+            <w:pPr>
+              <w:spacing w:after="0" w:line="259" w:lineRule="auto"/>
+              <w:ind w:left="0" w:firstLine="0"/>
+              <w:jc w:val="left"/>
+              <w:rPr>
+                <w:lang w:val="en-US"/>
+              </w:rPr>
+            </w:pPr>
+            <w:r>
+              <w:rPr>
+                <w:lang w:val="en-US"/>
+              </w:rPr>
+              <w:t>Given an array of ‘</w:t>
+            </w:r>
+            <w:proofErr w:type="spellStart"/>
+            <w:r>
+              <w:rPr>
+                <w:lang w:val="en-US"/>
+              </w:rPr>
+              <w:t>lenght</w:t>
+            </w:r>
+            <w:proofErr w:type="spellEnd"/>
+            <w:r>
+              <w:rPr>
+                <w:lang w:val="en-US"/>
+              </w:rPr>
+              <w:t>’ size, the array is returned filled with numbers from 0 to length-1 in random positions</w:t>
             </w:r>
           </w:p>
         </w:tc>
@@ -874,7 +1071,20 @@
         <w:spacing w:after="0"/>
         <w:ind w:left="-5" w:right="8"/>
       </w:pPr>
-      <w:r>
+    </w:p>
+    <w:p>
+      <w:pPr>
+        <w:spacing w:after="0"/>
+        <w:ind w:left="0" w:right="8" w:firstLine="0"/>
+      </w:pPr>
+    </w:p>
+    <w:p>
+      <w:pPr>
+        <w:spacing w:after="0"/>
+        <w:ind w:left="0" w:right="8" w:firstLine="0"/>
+      </w:pPr>
+      <w:r>
+        <w:lastRenderedPageBreak/>
         <w:t>RANDOMIZATION FUNCTIONS</w:t>
       </w:r>
     </w:p>
@@ -886,7 +1096,6 @@
         <w:tblCellMar>
           <w:top w:w="63" w:type="dxa"/>
           <w:left w:w="58" w:type="dxa"/>
-          <w:bottom w:w="0" w:type="dxa"/>
           <w:right w:w="115" w:type="dxa"/>
         </w:tblCellMar>
         <w:tblLook w:val="04A0" w:firstRow="1" w:lastRow="0" w:firstColumn="1" w:lastColumn="0" w:noHBand="0" w:noVBand="1"/>
@@ -1040,7 +1249,6 @@
                 <w:sz w:val="19"/>
                 <w:lang w:val="en-US"/>
               </w:rPr>
-              <w:lastRenderedPageBreak/>
               <w:t>Void</w:t>
             </w:r>
             <w:r>
@@ -1288,7 +1496,13 @@
               <w:rPr>
                 <w:lang w:val="en-US"/>
               </w:rPr>
-              <w:t>Return a random number from 0 to 0xFFFFFFFF]</w:t>
+              <w:t xml:space="preserve">Return a random number from 0 to </w:t>
+            </w:r>
+            <w:r>
+              <w:rPr>
+                <w:lang w:val="en-US"/>
+              </w:rPr>
+              <w:t>(2^64)-1</w:t>
             </w:r>
           </w:p>
         </w:tc>
@@ -1300,10 +1514,7 @@
         <w:ind w:left="-5" w:right="8"/>
       </w:pPr>
       <w:r>
-        <w:t>KT_RNG</w:t>
-      </w:r>
-      <w:r>
-        <w:t xml:space="preserve"> FUNCTIONS</w:t>
+        <w:t>KT_RNG FUNCTIONS</w:t>
       </w:r>
     </w:p>
     <w:tbl>
@@ -1314,7 +1525,6 @@
         <w:tblCellMar>
           <w:top w:w="63" w:type="dxa"/>
           <w:left w:w="58" w:type="dxa"/>
-          <w:bottom w:w="0" w:type="dxa"/>
           <w:right w:w="56" w:type="dxa"/>
         </w:tblCellMar>
         <w:tblLook w:val="04A0" w:firstRow="1" w:lastRow="0" w:firstColumn="1" w:lastColumn="0" w:noHBand="0" w:noVBand="1"/>
@@ -1909,7 +2119,19 @@
               <w:rPr>
                 <w:lang w:val="en-US"/>
               </w:rPr>
-              <w:t>Returns a random number in the range [0-(limit-1)] randomly discarding from 1 to 3 numbers each time</w:t>
+              <w:t>Returns a random number in the range [0</w:t>
+            </w:r>
+            <w:r>
+              <w:rPr>
+                <w:lang w:val="en-US"/>
+              </w:rPr>
+              <w:t xml:space="preserve"> - limit</w:t>
+            </w:r>
+            <w:r>
+              <w:rPr>
+                <w:lang w:val="en-US"/>
+              </w:rPr>
+              <w:t>] randomly discarding from 1 to 3 numbers each time</w:t>
             </w:r>
           </w:p>
         </w:tc>
@@ -1949,7 +2171,6 @@
         <w:tblCellMar>
           <w:top w:w="65" w:type="dxa"/>
           <w:left w:w="56" w:type="dxa"/>
-          <w:bottom w:w="0" w:type="dxa"/>
           <w:right w:w="115" w:type="dxa"/>
         </w:tblCellMar>
         <w:tblLook w:val="04A0" w:firstRow="1" w:lastRow="0" w:firstColumn="1" w:lastColumn="0" w:noHBand="0" w:noVBand="1"/>
@@ -2105,7 +2326,13 @@
         <w:rPr>
           <w:lang w:val="en-US"/>
         </w:rPr>
-        <w:t xml:space="preserve">Refer to </w:t>
+        <w:t>If present, r</w:t>
+      </w:r>
+      <w:r>
+        <w:rPr>
+          <w:lang w:val="en-US"/>
+        </w:rPr>
+        <w:t xml:space="preserve">efer to </w:t>
       </w:r>
       <w:r>
         <w:rPr>
@@ -2214,6 +2441,50 @@
         </w:rPr>
         <w:t>Mersenne Twister is well known and studied, refer to public academic researches and papers for the mathematical theory explanation.</w:t>
       </w:r>
+      <w:r>
+        <w:rPr>
+          <w:lang w:val="en-US"/>
+        </w:rPr>
+        <w:t xml:space="preserve"> </w:t>
+      </w:r>
+      <w:r>
+        <w:rPr>
+          <w:lang w:val="en-US"/>
+        </w:rPr>
+        <w:t>KT_RNG</w:t>
+      </w:r>
+      <w:r>
+        <w:rPr>
+          <w:lang w:val="en-US"/>
+        </w:rPr>
+        <w:t xml:space="preserve"> can pass both the “</w:t>
+      </w:r>
+      <w:proofErr w:type="spellStart"/>
+      <w:r>
+        <w:rPr>
+          <w:lang w:val="en-US"/>
+        </w:rPr>
+        <w:t>dieharder</w:t>
+      </w:r>
+      <w:proofErr w:type="spellEnd"/>
+      <w:r>
+        <w:rPr>
+          <w:lang w:val="en-US"/>
+        </w:rPr>
+        <w:t>” test for randomness, as well as the “</w:t>
+      </w:r>
+      <w:r>
+        <w:rPr>
+          <w:lang w:val="en-US"/>
+        </w:rPr>
+        <w:t>NIST Statistical Test</w:t>
+      </w:r>
+      <w:r>
+        <w:rPr>
+          <w:lang w:val="en-US"/>
+        </w:rPr>
+        <w:t>” which is used to check cryptographic random number generators.</w:t>
+      </w:r>
     </w:p>
     <w:p>
       <w:pPr>
@@ -2227,6 +2498,7 @@
         <w:rPr>
           <w:lang w:val="en-US"/>
         </w:rPr>
+        <w:lastRenderedPageBreak/>
         <w:t xml:space="preserve">The public exported function that returns random numbers is </w:t>
       </w:r>
     </w:p>
@@ -2344,6 +2616,14 @@
         </w:rPr>
         <w:t>)</w:t>
       </w:r>
+      <w:r>
+        <w:rPr>
+          <w:rFonts w:ascii="Consolas" w:eastAsia="Consolas" w:hAnsi="Consolas" w:cs="Consolas"/>
+          <w:sz w:val="19"/>
+          <w:lang w:val="en-US"/>
+        </w:rPr>
+        <w:t xml:space="preserve"> </w:t>
+      </w:r>
     </w:p>
     <w:p>
       <w:pPr>
@@ -2357,7 +2637,6 @@
         <w:rPr>
           <w:lang w:val="en-US"/>
         </w:rPr>
-        <w:lastRenderedPageBreak/>
         <w:t>getRandom</w:t>
       </w:r>
       <w:proofErr w:type="spellEnd"/>
@@ -2563,6 +2842,171 @@
           <w:lang w:val="en-US"/>
         </w:rPr>
         <w:t xml:space="preserve"> is returned giving a number from MT algorithm.</w:t>
+      </w:r>
+    </w:p>
+    <w:p>
+      <w:pPr>
+        <w:ind w:left="-5" w:right="8"/>
+        <w:rPr>
+          <w:lang w:val="en-US"/>
+        </w:rPr>
+      </w:pPr>
+      <w:r>
+        <w:rPr>
+          <w:lang w:val="en-US"/>
+        </w:rPr>
+        <w:t xml:space="preserve">A function </w:t>
+      </w:r>
+      <w:r>
+        <w:rPr>
+          <w:rFonts w:ascii="Consolas" w:eastAsiaTheme="minorEastAsia" w:hAnsi="Consolas" w:cs="Cascadia Mono"/>
+          <w:color w:val="0000FF"/>
+          <w:kern w:val="0"/>
+          <w:sz w:val="19"/>
+          <w:szCs w:val="19"/>
+          <w:lang w:val="en-US"/>
+        </w:rPr>
+        <w:t>void</w:t>
+      </w:r>
+      <w:r>
+        <w:rPr>
+          <w:rFonts w:ascii="Consolas" w:eastAsiaTheme="minorEastAsia" w:hAnsi="Consolas" w:cs="Cascadia Mono"/>
+          <w:kern w:val="0"/>
+          <w:sz w:val="19"/>
+          <w:szCs w:val="19"/>
+          <w:lang w:val="en-US"/>
+        </w:rPr>
+        <w:t xml:space="preserve"> </w:t>
+      </w:r>
+      <w:proofErr w:type="spellStart"/>
+      <w:proofErr w:type="gramStart"/>
+      <w:r>
+        <w:rPr>
+          <w:rFonts w:ascii="Consolas" w:eastAsiaTheme="minorEastAsia" w:hAnsi="Consolas" w:cs="Cascadia Mono"/>
+          <w:kern w:val="0"/>
+          <w:sz w:val="19"/>
+          <w:szCs w:val="19"/>
+          <w:lang w:val="en-US"/>
+        </w:rPr>
+        <w:t>shuffleDeck</w:t>
+      </w:r>
+      <w:proofErr w:type="spellEnd"/>
+      <w:r>
+        <w:rPr>
+          <w:rFonts w:ascii="Consolas" w:eastAsiaTheme="minorEastAsia" w:hAnsi="Consolas" w:cs="Cascadia Mono"/>
+          <w:kern w:val="0"/>
+          <w:sz w:val="19"/>
+          <w:szCs w:val="19"/>
+          <w:lang w:val="en-US"/>
+        </w:rPr>
+        <w:t>(</w:t>
+      </w:r>
+      <w:proofErr w:type="gramEnd"/>
+      <w:r>
+        <w:rPr>
+          <w:rFonts w:ascii="Consolas" w:eastAsiaTheme="minorEastAsia" w:hAnsi="Consolas" w:cs="Cascadia Mono"/>
+          <w:color w:val="2B91AF"/>
+          <w:kern w:val="0"/>
+          <w:sz w:val="19"/>
+          <w:szCs w:val="19"/>
+          <w:lang w:val="en-US"/>
+        </w:rPr>
+        <w:t>uint8_t</w:t>
+      </w:r>
+      <w:r>
+        <w:rPr>
+          <w:rFonts w:ascii="Consolas" w:eastAsiaTheme="minorEastAsia" w:hAnsi="Consolas" w:cs="Cascadia Mono"/>
+          <w:kern w:val="0"/>
+          <w:sz w:val="19"/>
+          <w:szCs w:val="19"/>
+          <w:lang w:val="en-US"/>
+        </w:rPr>
+        <w:t xml:space="preserve">* </w:t>
+      </w:r>
+      <w:r>
+        <w:rPr>
+          <w:rFonts w:ascii="Consolas" w:eastAsiaTheme="minorEastAsia" w:hAnsi="Consolas" w:cs="Cascadia Mono"/>
+          <w:color w:val="808080"/>
+          <w:kern w:val="0"/>
+          <w:sz w:val="19"/>
+          <w:szCs w:val="19"/>
+          <w:lang w:val="en-US"/>
+        </w:rPr>
+        <w:t>data</w:t>
+      </w:r>
+      <w:r>
+        <w:rPr>
+          <w:rFonts w:ascii="Consolas" w:eastAsiaTheme="minorEastAsia" w:hAnsi="Consolas" w:cs="Cascadia Mono"/>
+          <w:kern w:val="0"/>
+          <w:sz w:val="19"/>
+          <w:szCs w:val="19"/>
+          <w:lang w:val="en-US"/>
+        </w:rPr>
+        <w:t xml:space="preserve">, </w:t>
+      </w:r>
+      <w:r>
+        <w:rPr>
+          <w:rFonts w:ascii="Consolas" w:eastAsiaTheme="minorEastAsia" w:hAnsi="Consolas" w:cs="Cascadia Mono"/>
+          <w:color w:val="2B91AF"/>
+          <w:kern w:val="0"/>
+          <w:sz w:val="19"/>
+          <w:szCs w:val="19"/>
+          <w:lang w:val="en-US"/>
+        </w:rPr>
+        <w:t>uint32_t</w:t>
+      </w:r>
+      <w:r>
+        <w:rPr>
+          <w:rFonts w:ascii="Consolas" w:eastAsiaTheme="minorEastAsia" w:hAnsi="Consolas" w:cs="Cascadia Mono"/>
+          <w:kern w:val="0"/>
+          <w:sz w:val="19"/>
+          <w:szCs w:val="19"/>
+          <w:lang w:val="en-US"/>
+        </w:rPr>
+        <w:t xml:space="preserve"> </w:t>
+      </w:r>
+      <w:r>
+        <w:rPr>
+          <w:rFonts w:ascii="Consolas" w:eastAsiaTheme="minorEastAsia" w:hAnsi="Consolas" w:cs="Cascadia Mono"/>
+          <w:color w:val="808080"/>
+          <w:kern w:val="0"/>
+          <w:sz w:val="19"/>
+          <w:szCs w:val="19"/>
+          <w:lang w:val="en-US"/>
+        </w:rPr>
+        <w:t>length</w:t>
+      </w:r>
+      <w:r>
+        <w:rPr>
+          <w:rFonts w:ascii="Consolas" w:eastAsiaTheme="minorEastAsia" w:hAnsi="Consolas" w:cs="Cascadia Mono"/>
+          <w:kern w:val="0"/>
+          <w:sz w:val="19"/>
+          <w:szCs w:val="19"/>
+          <w:lang w:val="en-US"/>
+        </w:rPr>
+        <w:t>)</w:t>
+      </w:r>
+      <w:r>
+        <w:rPr>
+          <w:rFonts w:ascii="Consolas" w:eastAsiaTheme="minorEastAsia" w:hAnsi="Consolas" w:cs="Cascadia Mono"/>
+          <w:kern w:val="0"/>
+          <w:sz w:val="19"/>
+          <w:szCs w:val="19"/>
+          <w:lang w:val="en-US"/>
+        </w:rPr>
+        <w:t xml:space="preserve"> </w:t>
+      </w:r>
+      <w:r>
+        <w:rPr>
+          <w:lang w:val="en-US"/>
+        </w:rPr>
+        <w:t xml:space="preserve">is </w:t>
+      </w:r>
+      <w:r>
+        <w:rPr>
+          <w:lang w:val="en-US"/>
+        </w:rPr>
+        <w:t>provided to shuffle arrays of any size up to (2^32)-1</w:t>
       </w:r>
     </w:p>
     <w:p>
@@ -3132,21 +3576,19 @@
         <w:rPr>
           <w:lang w:val="en-US"/>
         </w:rPr>
-        <w:t xml:space="preserve">One seed if obtained from the machine steady clock, which returns a machine monotonic time that is </w:t>
-      </w:r>
-      <w:proofErr w:type="spellStart"/>
-      <w:r>
-        <w:rPr>
-          <w:lang w:val="en-US"/>
-        </w:rPr>
-        <w:t>NOTrelated</w:t>
-      </w:r>
-      <w:proofErr w:type="spellEnd"/>
-      <w:r>
-        <w:rPr>
-          <w:lang w:val="en-US"/>
-        </w:rPr>
-        <w:t xml:space="preserve"> to the wall clock system time, the epoch is related to unknown factors such as the last machine reboot or other events depending on the OS implementation. Given a non-compromised system it’s practically impossible to foresee the value of such monotonic timer because its fine milliseconds resolution.</w:t>
+        <w:t>One seed if obtained from the machine steady clock, which returns a machine monotonic time that is NOT</w:t>
+      </w:r>
+      <w:r>
+        <w:rPr>
+          <w:lang w:val="en-US"/>
+        </w:rPr>
+        <w:t xml:space="preserve"> </w:t>
+      </w:r>
+      <w:r>
+        <w:rPr>
+          <w:lang w:val="en-US"/>
+        </w:rPr>
+        <w:t>related to the wall clock system time, the epoch is related to unknown factors such as the last machine reboot or other events depending on the OS implementation. Given a non-compromised system it’s practically impossible to foresee the value of such monotonic timer because its fine milliseconds resolution.</w:t>
       </w:r>
     </w:p>
     <w:p>
@@ -3398,6 +3840,7 @@
         <w:rPr>
           <w:lang w:val="en-US"/>
         </w:rPr>
+        <w:lastRenderedPageBreak/>
         <w:t xml:space="preserve">The </w:t>
       </w:r>
       <w:r>
@@ -3493,7 +3936,6 @@
           <w:sz w:val="28"/>
           <w:lang w:val="en-US"/>
         </w:rPr>
-        <w:lastRenderedPageBreak/>
         <w:t>vii) Details of all RNG / game implementation, including methods of scaling and mapping.</w:t>
       </w:r>
     </w:p>
@@ -3906,6 +4348,7 @@
         <w:ind w:left="-5"/>
       </w:pPr>
       <w:r>
+        <w:lastRenderedPageBreak/>
         <w:t>2.5.6.1 Seeding/re-seeding</w:t>
       </w:r>
     </w:p>
@@ -3975,7 +4418,6 @@
         <w:rPr>
           <w:lang w:val="en-US"/>
         </w:rPr>
-        <w:lastRenderedPageBreak/>
         <w:t xml:space="preserve">The 4-way seeding method implemented by </w:t>
       </w:r>
       <w:r>

</xml_diff>